<commit_message>
Swapped bedroom for asset store bedroom
</commit_message>
<xml_diff>
--- a/Concept.docx
+++ b/Concept.docx
@@ -283,46 +283,6 @@
       <w:r>
         <w:t>Asset References</w:t>
       </w:r>
-    </w:p>
-    <w:p>
-      <w:pPr>
-        <w:pStyle w:val="ListParagraph"/>
-        <w:numPr>
-          <w:ilvl w:val="0"/>
-          <w:numId w:val="8"/>
-        </w:numPr>
-      </w:pPr>
-      <w:r>
-        <w:t xml:space="preserve">Floor texture - </w:t>
-      </w:r>
-      <w:hyperlink r:id="rId5" w:history="1">
-        <w:r>
-          <w:rPr>
-            <w:rStyle w:val="Hyperlink"/>
-          </w:rPr>
-          <w:t>https://architextures.org/textures/334</w:t>
-        </w:r>
-      </w:hyperlink>
-    </w:p>
-    <w:p>
-      <w:pPr>
-        <w:pStyle w:val="ListParagraph"/>
-        <w:numPr>
-          <w:ilvl w:val="0"/>
-          <w:numId w:val="8"/>
-        </w:numPr>
-      </w:pPr>
-      <w:r>
-        <w:t xml:space="preserve">Wallpaper texture - </w:t>
-      </w:r>
-      <w:hyperlink r:id="rId6" w:history="1">
-        <w:r>
-          <w:rPr>
-            <w:rStyle w:val="Hyperlink"/>
-          </w:rPr>
-          <w:t>https://architextures.org/textures/1557</w:t>
-        </w:r>
-      </w:hyperlink>
     </w:p>
     <w:p>
       <w:pPr>

</xml_diff>

<commit_message>
Swapped out cube for actual bucket
</commit_message>
<xml_diff>
--- a/Concept.docx
+++ b/Concept.docx
@@ -230,15 +230,7 @@
         </w:numPr>
       </w:pPr>
       <w:r>
-        <w:t xml:space="preserve">Include safety tips and information on handling real-life situations </w:t>
-      </w:r>
-      <w:proofErr w:type="gramStart"/>
-      <w:r>
-        <w:t>similar to</w:t>
-      </w:r>
-      <w:proofErr w:type="gramEnd"/>
-      <w:r>
-        <w:t xml:space="preserve"> those in the game.</w:t>
+        <w:t>Include safety tips and information on handling real-life situations similar to those in the game.</w:t>
       </w:r>
     </w:p>
     <w:p>
@@ -407,6 +399,26 @@
             <w:rStyle w:val="Hyperlink"/>
           </w:rPr>
           <w:t>https://assetstore.unity.com/packages/3d/environments/minimalist-archviz-bedroom-131093</w:t>
+        </w:r>
+      </w:hyperlink>
+    </w:p>
+    <w:p>
+      <w:pPr>
+        <w:pStyle w:val="ListParagraph"/>
+        <w:numPr>
+          <w:ilvl w:val="0"/>
+          <w:numId w:val="8"/>
+        </w:numPr>
+      </w:pPr>
+      <w:r>
+        <w:t xml:space="preserve">Raining backdrop - </w:t>
+      </w:r>
+      <w:hyperlink r:id="rId6" w:history="1">
+        <w:r>
+          <w:rPr>
+            <w:rStyle w:val="Hyperlink"/>
+          </w:rPr>
+          <w:t>https://www.pexels.com/video/video-of-field-during-rainy-day-4625999/</w:t>
         </w:r>
       </w:hyperlink>
     </w:p>

</xml_diff>

<commit_message>
Added cold temperature mission
</commit_message>
<xml_diff>
--- a/Concept.docx
+++ b/Concept.docx
@@ -230,15 +230,7 @@
         </w:numPr>
       </w:pPr>
       <w:r>
-        <w:t xml:space="preserve">Include safety tips and information on handling real-life situations </w:t>
-      </w:r>
-      <w:proofErr w:type="gramStart"/>
-      <w:r>
-        <w:t>similar to</w:t>
-      </w:r>
-      <w:proofErr w:type="gramEnd"/>
-      <w:r>
-        <w:t xml:space="preserve"> those in the game.</w:t>
+        <w:t>Include safety tips and information on handling real-life situations similar to those in the game.</w:t>
       </w:r>
     </w:p>
     <w:p>
@@ -417,6 +409,11 @@
           <w:ilvl w:val="0"/>
           <w:numId w:val="8"/>
         </w:numPr>
+        <w:rPr>
+          <w:rStyle w:val="Hyperlink"/>
+          <w:color w:val="auto"/>
+          <w:u w:val="none"/>
+        </w:rPr>
       </w:pPr>
       <w:r>
         <w:t xml:space="preserve">Rain effect -  </w:t>
@@ -427,6 +424,86 @@
             <w:rStyle w:val="Hyperlink"/>
           </w:rPr>
           <w:t>https://assetstore.unity.com/packages/vfx/particles/environment/rain-maker-2d-and-3d-rain-particle-system-for-unity-34938</w:t>
+        </w:r>
+      </w:hyperlink>
+    </w:p>
+    <w:p>
+      <w:pPr>
+        <w:pStyle w:val="ListParagraph"/>
+        <w:numPr>
+          <w:ilvl w:val="0"/>
+          <w:numId w:val="8"/>
+        </w:numPr>
+      </w:pPr>
+      <w:r>
+        <w:t xml:space="preserve">Snow mountain - </w:t>
+      </w:r>
+      <w:hyperlink r:id="rId7" w:history="1">
+        <w:r>
+          <w:rPr>
+            <w:rStyle w:val="Hyperlink"/>
+          </w:rPr>
+          <w:t>https://assetstore.unity.com/packages/3d/environments/landscapes/snow-mountain-24690</w:t>
+        </w:r>
+      </w:hyperlink>
+    </w:p>
+    <w:p>
+      <w:pPr>
+        <w:pStyle w:val="ListParagraph"/>
+        <w:numPr>
+          <w:ilvl w:val="0"/>
+          <w:numId w:val="8"/>
+        </w:numPr>
+      </w:pPr>
+      <w:r>
+        <w:t xml:space="preserve">Tornado effect - </w:t>
+      </w:r>
+      <w:hyperlink r:id="rId8" w:history="1">
+        <w:r>
+          <w:rPr>
+            <w:rStyle w:val="Hyperlink"/>
+          </w:rPr>
+          <w:t>https://assetstore.unity.com/packages/vfx/particles/environment/ez-tornado-203025</w:t>
+        </w:r>
+      </w:hyperlink>
+    </w:p>
+    <w:p>
+      <w:pPr>
+        <w:pStyle w:val="ListParagraph"/>
+        <w:numPr>
+          <w:ilvl w:val="0"/>
+          <w:numId w:val="8"/>
+        </w:numPr>
+      </w:pPr>
+      <w:r>
+        <w:t xml:space="preserve">Lighter - </w:t>
+      </w:r>
+      <w:hyperlink r:id="rId9" w:history="1">
+        <w:r>
+          <w:rPr>
+            <w:rStyle w:val="Hyperlink"/>
+          </w:rPr>
+          <w:t>https://assetstore.unity.com/packages/3d/props/cigarette-lighter-pbr-106937</w:t>
+        </w:r>
+      </w:hyperlink>
+    </w:p>
+    <w:p>
+      <w:pPr>
+        <w:pStyle w:val="ListParagraph"/>
+        <w:numPr>
+          <w:ilvl w:val="0"/>
+          <w:numId w:val="8"/>
+        </w:numPr>
+      </w:pPr>
+      <w:r>
+        <w:t xml:space="preserve">Candles - </w:t>
+      </w:r>
+      <w:hyperlink r:id="rId10" w:history="1">
+        <w:r>
+          <w:rPr>
+            <w:rStyle w:val="Hyperlink"/>
+          </w:rPr>
+          <w:t>https://assetstore.unity.com/packages/3d/props/free-halloween-pumpkin-props-235332</w:t>
         </w:r>
       </w:hyperlink>
     </w:p>
@@ -983,7 +1060,7 @@
   <w:abstractNum w:abstractNumId="5" w15:restartNumberingAfterBreak="0">
     <w:nsid w:val="29F85BA7"/>
     <w:multiLevelType w:val="hybridMultilevel"/>
-    <w:tmpl w:val="6478DC96"/>
+    <w:tmpl w:val="A266C60A"/>
     <w:lvl w:ilvl="0" w:tplc="08090001">
       <w:start w:val="1"/>
       <w:numFmt w:val="bullet"/>

</xml_diff>